<commit_message>
* some notes to Napoleon
</commit_message>
<xml_diff>
--- a/2012-03-26_Major changes in warfare from antiquity to modern days.docx
+++ b/2012-03-26_Major changes in warfare from antiquity to modern days.docx
@@ -8,30 +8,16 @@
           <w:ilvl w:val="0"/>
           <w:numId w:val="1"/>
         </w:numPr>
-      </w:pPr>
-      <w:r>
-        <w:rPr>
-          <w:lang w:val="et-EE"/>
-        </w:rPr>
-        <w:t>Essay no.1</w:t>
-      </w:r>
-      <w:r>
-        <w:rPr>
-          <w:lang w:val="et-EE"/>
-        </w:rPr>
-        <w:t xml:space="preserve">: </w:t>
-      </w:r>
-      <w:r>
-        <w:rPr>
-          <w:lang w:val="en-GB"/>
-        </w:rPr>
-        <w:t>Analyse the major changes in warfare from antiquity to modern days. What are the most significant changes? What has rema</w:t>
-      </w:r>
-      <w:r>
-        <w:rPr>
-          <w:lang w:val="en-GB"/>
-        </w:rPr>
-        <w:t xml:space="preserve">ined unchanged? </w:t>
+        <w:jc w:val="both"/>
+        <w:rPr>
+          <w:lang w:val="en-GB"/>
+        </w:rPr>
+      </w:pPr>
+      <w:r>
+        <w:rPr>
+          <w:lang w:val="en-GB"/>
+        </w:rPr>
+        <w:t xml:space="preserve">Essay no.1: Analyse the major changes in warfare from antiquity to modern days. What are the most significant changes? What has remained unchanged? </w:t>
       </w:r>
       <w:r>
         <w:rPr>
@@ -43,6 +29,225 @@
       </w:r>
     </w:p>
     <w:p>
+      <w:pPr>
+        <w:pStyle w:val="Listenabsatz"/>
+        <w:numPr>
+          <w:ilvl w:val="0"/>
+          <w:numId w:val="2"/>
+        </w:numPr>
+        <w:jc w:val="both"/>
+        <w:rPr>
+          <w:lang w:val="en-GB"/>
+        </w:rPr>
+      </w:pPr>
+      <w:r>
+        <w:rPr>
+          <w:lang w:val="en-GB"/>
+        </w:rPr>
+        <w:t xml:space="preserve">During Napoleon’s time </w:t>
+      </w:r>
+      <w:r>
+        <w:rPr>
+          <w:lang w:val="en-GB"/>
+        </w:rPr>
+        <w:t>the character of the army changed from king-based to nation- or state-based.</w:t>
+      </w:r>
+      <w:r>
+        <w:rPr>
+          <w:lang w:val="en-GB"/>
+        </w:rPr>
+        <w:t xml:space="preserve"> This had</w:t>
+      </w:r>
+      <w:r>
+        <w:rPr>
+          <w:lang w:val="en-GB"/>
+        </w:rPr>
+        <w:t xml:space="preserve"> major impact</w:t>
+      </w:r>
+      <w:r>
+        <w:rPr>
+          <w:lang w:val="en-GB"/>
+        </w:rPr>
+        <w:t>s</w:t>
+      </w:r>
+      <w:r>
+        <w:rPr>
+          <w:lang w:val="en-GB"/>
+        </w:rPr>
+        <w:t xml:space="preserve"> on the army’s moral and therefore strength. </w:t>
+      </w:r>
+      <w:r>
+        <w:rPr>
+          <w:lang w:val="en-GB"/>
+        </w:rPr>
+        <w:t>It, additionally, changed the reasons for war. Because of the arising of nationalism wars were started because of gaining power and land for the people and no longer because of private feuds between several monarchs.</w:t>
+      </w:r>
+    </w:p>
+    <w:p>
+      <w:pPr>
+        <w:pStyle w:val="Listenabsatz"/>
+        <w:numPr>
+          <w:ilvl w:val="0"/>
+          <w:numId w:val="2"/>
+        </w:numPr>
+        <w:jc w:val="both"/>
+        <w:rPr>
+          <w:lang w:val="en-GB"/>
+        </w:rPr>
+      </w:pPr>
+      <w:r>
+        <w:rPr>
+          <w:lang w:val="en-GB"/>
+        </w:rPr>
+        <w:t xml:space="preserve">Additionally </w:t>
+      </w:r>
+      <w:r>
+        <w:rPr>
+          <w:lang w:val="en-GB"/>
+        </w:rPr>
+        <w:t>he</w:t>
+      </w:r>
+      <w:r>
+        <w:rPr>
+          <w:lang w:val="en-GB"/>
+        </w:rPr>
+        <w:t xml:space="preserve"> changed the </w:t>
+      </w:r>
+      <w:r>
+        <w:rPr>
+          <w:lang w:val="en-GB"/>
+        </w:rPr>
+        <w:t xml:space="preserve">formation from a wide and few rows deep </w:t>
+      </w:r>
+      <w:r>
+        <w:rPr>
+          <w:lang w:val="en-GB"/>
+        </w:rPr>
+        <w:t>schema to a few columns</w:t>
+      </w:r>
+      <w:r>
+        <w:rPr>
+          <w:lang w:val="en-GB"/>
+        </w:rPr>
+        <w:t xml:space="preserve"> wide, but deep </w:t>
+      </w:r>
+      <w:r>
+        <w:rPr>
+          <w:lang w:val="en-GB"/>
+        </w:rPr>
+        <w:t>formations</w:t>
+      </w:r>
+      <w:r>
+        <w:rPr>
+          <w:lang w:val="en-GB"/>
+        </w:rPr>
+        <w:t xml:space="preserve"> allowing him to beat nearly all major European war players in this time except the British, which </w:t>
+      </w:r>
+      <w:r>
+        <w:rPr>
+          <w:lang w:val="en-GB"/>
+        </w:rPr>
+        <w:t xml:space="preserve">focused their soldier education on the </w:t>
+      </w:r>
+      <w:r>
+        <w:rPr>
+          <w:lang w:val="en-GB"/>
+        </w:rPr>
+        <w:t xml:space="preserve">shooting </w:t>
+      </w:r>
+      <w:r>
+        <w:rPr>
+          <w:lang w:val="en-GB"/>
+        </w:rPr>
+        <w:t xml:space="preserve">and reloading of </w:t>
+      </w:r>
+      <w:r>
+        <w:rPr>
+          <w:lang w:val="en-GB"/>
+        </w:rPr>
+        <w:t xml:space="preserve">guns </w:t>
+      </w:r>
+      <w:r>
+        <w:rPr>
+          <w:lang w:val="en-GB"/>
+        </w:rPr>
+        <w:t xml:space="preserve">achieving </w:t>
+      </w:r>
+      <w:r>
+        <w:rPr>
+          <w:lang w:val="en-GB"/>
+        </w:rPr>
+        <w:t>double</w:t>
+      </w:r>
+      <w:r>
+        <w:rPr>
+          <w:lang w:val="en-GB"/>
+        </w:rPr>
+        <w:t>d</w:t>
+      </w:r>
+      <w:r>
+        <w:rPr>
+          <w:lang w:val="en-GB"/>
+        </w:rPr>
+        <w:t xml:space="preserve"> </w:t>
+      </w:r>
+      <w:r>
+        <w:rPr>
+          <w:lang w:val="en-GB"/>
+        </w:rPr>
+        <w:t xml:space="preserve">shooting </w:t>
+      </w:r>
+      <w:r>
+        <w:rPr>
+          <w:lang w:val="en-GB"/>
+        </w:rPr>
+        <w:t>speed</w:t>
+      </w:r>
+      <w:r>
+        <w:rPr>
+          <w:lang w:val="en-GB"/>
+        </w:rPr>
+        <w:t xml:space="preserve"> compared to other nations</w:t>
+      </w:r>
+      <w:r>
+        <w:rPr>
+          <w:lang w:val="en-GB"/>
+        </w:rPr>
+        <w:t>.</w:t>
+      </w:r>
+    </w:p>
+    <w:p>
+      <w:pPr>
+        <w:pStyle w:val="Listenabsatz"/>
+        <w:numPr>
+          <w:ilvl w:val="0"/>
+          <w:numId w:val="2"/>
+        </w:numPr>
+        <w:jc w:val="both"/>
+        <w:rPr>
+          <w:lang w:val="en-GB"/>
+        </w:rPr>
+      </w:pPr>
+      <w:r>
+        <w:rPr>
+          <w:lang w:val="en-GB"/>
+        </w:rPr>
+        <w:t xml:space="preserve">In this time the British managed to reduce the canon weight dramatically allowing </w:t>
+      </w:r>
+      <w:proofErr w:type="gramStart"/>
+      <w:r>
+        <w:rPr>
+          <w:lang w:val="en-GB"/>
+        </w:rPr>
+        <w:t>to achieve</w:t>
+      </w:r>
+      <w:proofErr w:type="gramEnd"/>
+      <w:r>
+        <w:rPr>
+          <w:lang w:val="en-GB"/>
+        </w:rPr>
+        <w:t xml:space="preserve"> a greater impact upon strike while having, e.g., smaller ships. Also specially designed war ships are introduced during this time.</w:t>
+      </w:r>
       <w:bookmarkStart w:id="0" w:name="_GoBack"/>
       <w:bookmarkEnd w:id="0"/>
     </w:p>
@@ -59,6 +264,118 @@
 <file path=word/numbering.xml><?xml version="1.0" encoding="utf-8"?>
 <w:numbering xmlns:wpc="http://schemas.microsoft.com/office/word/2010/wordprocessingCanvas" xmlns:mc="http://schemas.openxmlformats.org/markup-compatibility/2006" xmlns:o="urn:schemas-microsoft-com:office:office" xmlns:r="http://schemas.openxmlformats.org/officeDocument/2006/relationships" xmlns:m="http://schemas.openxmlformats.org/officeDocument/2006/math" xmlns:v="urn:schemas-microsoft-com:vml" xmlns:wp14="http://schemas.microsoft.com/office/word/2010/wordprocessingDrawing" xmlns:wp="http://schemas.openxmlformats.org/drawingml/2006/wordprocessingDrawing" xmlns:w10="urn:schemas-microsoft-com:office:word" xmlns:w="http://schemas.openxmlformats.org/wordprocessingml/2006/main" xmlns:w14="http://schemas.microsoft.com/office/word/2010/wordml" xmlns:wpg="http://schemas.microsoft.com/office/word/2010/wordprocessingGroup" xmlns:wpi="http://schemas.microsoft.com/office/word/2010/wordprocessingInk" xmlns:wne="http://schemas.microsoft.com/office/word/2006/wordml" xmlns:wps="http://schemas.microsoft.com/office/word/2010/wordprocessingShape" mc:Ignorable="w14 wp14">
   <w:abstractNum w:abstractNumId="0">
+    <w:nsid w:val="32094F67"/>
+    <w:multiLevelType w:val="hybridMultilevel"/>
+    <w:tmpl w:val="0C100C2E"/>
+    <w:lvl w:ilvl="0" w:tplc="6292E552">
+      <w:numFmt w:val="bullet"/>
+      <w:lvlText w:val="-"/>
+      <w:lvlJc w:val="left"/>
+      <w:pPr>
+        <w:ind w:left="720" w:hanging="360"/>
+      </w:pPr>
+      <w:rPr>
+        <w:rFonts w:ascii="Calibri" w:eastAsiaTheme="minorHAnsi" w:hAnsi="Calibri" w:cs="Calibri" w:hint="default"/>
+      </w:rPr>
+    </w:lvl>
+    <w:lvl w:ilvl="1" w:tplc="04070003" w:tentative="1">
+      <w:start w:val="1"/>
+      <w:numFmt w:val="bullet"/>
+      <w:lvlText w:val="o"/>
+      <w:lvlJc w:val="left"/>
+      <w:pPr>
+        <w:ind w:left="1440" w:hanging="360"/>
+      </w:pPr>
+      <w:rPr>
+        <w:rFonts w:ascii="Courier New" w:hAnsi="Courier New" w:cs="Courier New" w:hint="default"/>
+      </w:rPr>
+    </w:lvl>
+    <w:lvl w:ilvl="2" w:tplc="04070005" w:tentative="1">
+      <w:start w:val="1"/>
+      <w:numFmt w:val="bullet"/>
+      <w:lvlText w:val=""/>
+      <w:lvlJc w:val="left"/>
+      <w:pPr>
+        <w:ind w:left="2160" w:hanging="360"/>
+      </w:pPr>
+      <w:rPr>
+        <w:rFonts w:ascii="Wingdings" w:hAnsi="Wingdings" w:hint="default"/>
+      </w:rPr>
+    </w:lvl>
+    <w:lvl w:ilvl="3" w:tplc="04070001" w:tentative="1">
+      <w:start w:val="1"/>
+      <w:numFmt w:val="bullet"/>
+      <w:lvlText w:val=""/>
+      <w:lvlJc w:val="left"/>
+      <w:pPr>
+        <w:ind w:left="2880" w:hanging="360"/>
+      </w:pPr>
+      <w:rPr>
+        <w:rFonts w:ascii="Symbol" w:hAnsi="Symbol" w:hint="default"/>
+      </w:rPr>
+    </w:lvl>
+    <w:lvl w:ilvl="4" w:tplc="04070003" w:tentative="1">
+      <w:start w:val="1"/>
+      <w:numFmt w:val="bullet"/>
+      <w:lvlText w:val="o"/>
+      <w:lvlJc w:val="left"/>
+      <w:pPr>
+        <w:ind w:left="3600" w:hanging="360"/>
+      </w:pPr>
+      <w:rPr>
+        <w:rFonts w:ascii="Courier New" w:hAnsi="Courier New" w:cs="Courier New" w:hint="default"/>
+      </w:rPr>
+    </w:lvl>
+    <w:lvl w:ilvl="5" w:tplc="04070005" w:tentative="1">
+      <w:start w:val="1"/>
+      <w:numFmt w:val="bullet"/>
+      <w:lvlText w:val=""/>
+      <w:lvlJc w:val="left"/>
+      <w:pPr>
+        <w:ind w:left="4320" w:hanging="360"/>
+      </w:pPr>
+      <w:rPr>
+        <w:rFonts w:ascii="Wingdings" w:hAnsi="Wingdings" w:hint="default"/>
+      </w:rPr>
+    </w:lvl>
+    <w:lvl w:ilvl="6" w:tplc="04070001" w:tentative="1">
+      <w:start w:val="1"/>
+      <w:numFmt w:val="bullet"/>
+      <w:lvlText w:val=""/>
+      <w:lvlJc w:val="left"/>
+      <w:pPr>
+        <w:ind w:left="5040" w:hanging="360"/>
+      </w:pPr>
+      <w:rPr>
+        <w:rFonts w:ascii="Symbol" w:hAnsi="Symbol" w:hint="default"/>
+      </w:rPr>
+    </w:lvl>
+    <w:lvl w:ilvl="7" w:tplc="04070003" w:tentative="1">
+      <w:start w:val="1"/>
+      <w:numFmt w:val="bullet"/>
+      <w:lvlText w:val="o"/>
+      <w:lvlJc w:val="left"/>
+      <w:pPr>
+        <w:ind w:left="5760" w:hanging="360"/>
+      </w:pPr>
+      <w:rPr>
+        <w:rFonts w:ascii="Courier New" w:hAnsi="Courier New" w:cs="Courier New" w:hint="default"/>
+      </w:rPr>
+    </w:lvl>
+    <w:lvl w:ilvl="8" w:tplc="04070005" w:tentative="1">
+      <w:start w:val="1"/>
+      <w:numFmt w:val="bullet"/>
+      <w:lvlText w:val=""/>
+      <w:lvlJc w:val="left"/>
+      <w:pPr>
+        <w:ind w:left="6480" w:hanging="360"/>
+      </w:pPr>
+      <w:rPr>
+        <w:rFonts w:ascii="Wingdings" w:hAnsi="Wingdings" w:hint="default"/>
+      </w:rPr>
+    </w:lvl>
+  </w:abstractNum>
+  <w:abstractNum w:abstractNumId="1">
     <w:nsid w:val="37474BDD"/>
     <w:multiLevelType w:val="hybridMultilevel"/>
     <w:tmpl w:val="24647AD2"/>
@@ -199,6 +516,9 @@
     </w:lvl>
   </w:abstractNum>
   <w:num w:numId="1">
+    <w:abstractNumId w:val="1"/>
+  </w:num>
+  <w:num w:numId="2">
     <w:abstractNumId w:val="0"/>
   </w:num>
 </w:numbering>
@@ -367,6 +687,7 @@
   <w:style w:type="character" w:default="1" w:styleId="Absatz-Standardschriftart">
     <w:name w:val="Default Paragraph Font"/>
     <w:uiPriority w:val="1"/>
+    <w:semiHidden/>
     <w:unhideWhenUsed/>
   </w:style>
   <w:style w:type="table" w:default="1" w:styleId="NormaleTabelle">
@@ -389,6 +710,17 @@
     <w:uiPriority w:val="99"/>
     <w:semiHidden/>
     <w:unhideWhenUsed/>
+  </w:style>
+  <w:style w:type="paragraph" w:styleId="Listenabsatz">
+    <w:name w:val="List Paragraph"/>
+    <w:basedOn w:val="Standard"/>
+    <w:uiPriority w:val="34"/>
+    <w:qFormat/>
+    <w:rsid w:val="005B710D"/>
+    <w:pPr>
+      <w:ind w:left="720"/>
+      <w:contextualSpacing/>
+    </w:pPr>
   </w:style>
 </w:styles>
 </file>
@@ -556,6 +888,7 @@
   <w:style w:type="character" w:default="1" w:styleId="Absatz-Standardschriftart">
     <w:name w:val="Default Paragraph Font"/>
     <w:uiPriority w:val="1"/>
+    <w:semiHidden/>
     <w:unhideWhenUsed/>
   </w:style>
   <w:style w:type="table" w:default="1" w:styleId="NormaleTabelle">
@@ -578,6 +911,17 @@
     <w:uiPriority w:val="99"/>
     <w:semiHidden/>
     <w:unhideWhenUsed/>
+  </w:style>
+  <w:style w:type="paragraph" w:styleId="Listenabsatz">
+    <w:name w:val="List Paragraph"/>
+    <w:basedOn w:val="Standard"/>
+    <w:uiPriority w:val="34"/>
+    <w:qFormat/>
+    <w:rsid w:val="005B710D"/>
+    <w:pPr>
+      <w:ind w:left="720"/>
+      <w:contextualSpacing/>
+    </w:pPr>
   </w:style>
 </w:styles>
 </file>

</xml_diff>

<commit_message>
* brief history of warfare in german
</commit_message>
<xml_diff>
--- a/2012-03-26_Major changes in warfare from antiquity to modern days.docx
+++ b/2012-03-26_Major changes in warfare from antiquity to modern days.docx
@@ -37,7 +37,6 @@
         </w:numPr>
         <w:jc w:val="both"/>
         <w:rPr>
-          <w:rStyle w:val="mw-headline"/>
           <w:lang w:val="en-GB"/>
         </w:rPr>
       </w:pPr>
@@ -106,35 +105,93 @@
           <w:rStyle w:val="mw-headline"/>
           <w:lang w:val="en"/>
         </w:rPr>
-        <w:t xml:space="preserve"> and ends with the fall of </w:t>
+        <w:t xml:space="preserve"> and ends </w:t>
       </w:r>
       <w:r>
         <w:rPr>
           <w:rStyle w:val="mw-headline"/>
           <w:lang w:val="en"/>
         </w:rPr>
-        <w:t>Roman Empire</w:t>
+        <w:t xml:space="preserve">from European perspective </w:t>
       </w:r>
       <w:r>
         <w:rPr>
           <w:rStyle w:val="mw-headline"/>
           <w:lang w:val="en"/>
         </w:rPr>
-        <w:t xml:space="preserve"> </w:t>
+        <w:t xml:space="preserve">with the fall of </w:t>
       </w:r>
       <w:r>
         <w:rPr>
           <w:rStyle w:val="mw-headline"/>
           <w:lang w:val="en"/>
         </w:rPr>
-        <w:t xml:space="preserve">in 476 </w:t>
+        <w:t>Roman Empire</w:t>
       </w:r>
       <w:r>
         <w:rPr>
           <w:rStyle w:val="mw-headline"/>
           <w:lang w:val="en"/>
         </w:rPr>
-        <w:t>[cite].</w:t>
+        <w:t xml:space="preserve"> </w:t>
+      </w:r>
+      <w:r>
+        <w:rPr>
+          <w:rStyle w:val="mw-headline"/>
+          <w:lang w:val="en"/>
+        </w:rPr>
+        <w:t>in 476</w:t>
+      </w:r>
+      <w:r>
+        <w:rPr>
+          <w:rStyle w:val="Funotenzeichen"/>
+          <w:lang w:val="en"/>
+        </w:rPr>
+        <w:footnoteReference w:id="1"/>
+      </w:r>
+      <w:r>
+        <w:rPr>
+          <w:rStyle w:val="mw-headline"/>
+          <w:lang w:val="en"/>
+        </w:rPr>
+        <w:t>.</w:t>
+      </w:r>
+      <w:r>
+        <w:rPr>
+          <w:rStyle w:val="mw-headline"/>
+          <w:lang w:val="en"/>
+        </w:rPr>
+        <w:t xml:space="preserve"> </w:t>
+      </w:r>
+      <w:r>
+        <w:rPr>
+          <w:lang w:val="en-GB"/>
+        </w:rPr>
+        <w:t>Modern warfare</w:t>
+      </w:r>
+      <w:r>
+        <w:rPr>
+          <w:lang w:val="en-GB"/>
+        </w:rPr>
+        <w:t>, on the other hand,</w:t>
+      </w:r>
+      <w:r>
+        <w:rPr>
+          <w:lang w:val="en-GB"/>
+        </w:rPr>
+        <w:t xml:space="preserve"> refers </w:t>
+      </w:r>
+      <w:r>
+        <w:rPr>
+          <w:lang w:val="en-GB"/>
+        </w:rPr>
+        <w:t xml:space="preserve">to the period </w:t>
+      </w:r>
+      <w:r>
+        <w:rPr>
+          <w:lang w:val="en-GB"/>
+        </w:rPr>
+        <w:t>during and after the Second World War.</w:t>
       </w:r>
     </w:p>
     <w:p>
@@ -153,31 +210,92 @@
         <w:rPr>
           <w:lang w:val="en-GB"/>
         </w:rPr>
-        <w:t>Modern warfare</w:t>
-      </w:r>
-      <w:r>
-        <w:rPr>
-          <w:lang w:val="en-GB"/>
-        </w:rPr>
-        <w:t>, on the other hand,</w:t>
-      </w:r>
-      <w:r>
-        <w:rPr>
-          <w:lang w:val="en-GB"/>
-        </w:rPr>
-        <w:t xml:space="preserve"> refers </w:t>
-      </w:r>
-      <w:r>
-        <w:rPr>
-          <w:lang w:val="en-GB"/>
-        </w:rPr>
-        <w:t xml:space="preserve">to the period </w:t>
-      </w:r>
-      <w:r>
-        <w:rPr>
-          <w:lang w:val="en-GB"/>
-        </w:rPr>
-        <w:t>during and after the Second World War.</w:t>
+        <w:t xml:space="preserve">From ancient to modern times </w:t>
+      </w:r>
+      <w:r>
+        <w:rPr>
+          <w:lang w:val="en-GB"/>
+        </w:rPr>
+        <w:t xml:space="preserve">three </w:t>
+      </w:r>
+      <w:r>
+        <w:rPr>
+          <w:lang w:val="en-GB"/>
+        </w:rPr>
+        <w:t xml:space="preserve">other eras are </w:t>
+      </w:r>
+      <w:r>
+        <w:rPr>
+          <w:lang w:val="en-GB"/>
+        </w:rPr>
+        <w:t>distinguished including</w:t>
+      </w:r>
+      <w:r>
+        <w:rPr>
+          <w:lang w:val="en-GB"/>
+        </w:rPr>
+        <w:t xml:space="preserve"> </w:t>
+      </w:r>
+      <w:r>
+        <w:rPr>
+          <w:lang w:val="en-GB"/>
+        </w:rPr>
+        <w:t>Medieval</w:t>
+      </w:r>
+      <w:r>
+        <w:rPr>
+          <w:lang w:val="en-GB"/>
+        </w:rPr>
+        <w:t xml:space="preserve">, </w:t>
+      </w:r>
+      <w:r>
+        <w:rPr>
+          <w:lang w:val="en-GB"/>
+        </w:rPr>
+        <w:t>Gunpowder</w:t>
+      </w:r>
+      <w:r>
+        <w:rPr>
+          <w:lang w:val="en-GB"/>
+        </w:rPr>
+        <w:t>,</w:t>
+      </w:r>
+      <w:r>
+        <w:rPr>
+          <w:lang w:val="en-GB"/>
+        </w:rPr>
+        <w:t xml:space="preserve"> </w:t>
+      </w:r>
+      <w:r>
+        <w:rPr>
+          <w:lang w:val="en-GB"/>
+        </w:rPr>
+        <w:t xml:space="preserve">and </w:t>
+      </w:r>
+      <w:r>
+        <w:rPr>
+          <w:lang w:val="en-GB"/>
+        </w:rPr>
+        <w:t>Industrial</w:t>
+      </w:r>
+      <w:r>
+        <w:rPr>
+          <w:lang w:val="en-GB"/>
+        </w:rPr>
+        <w:t xml:space="preserve"> warfare</w:t>
+      </w:r>
+      <w:r>
+        <w:rPr>
+          <w:rStyle w:val="Funotenzeichen"/>
+          <w:lang w:val="en"/>
+        </w:rPr>
+        <w:footnoteReference w:id="2"/>
+      </w:r>
+      <w:r>
+        <w:rPr>
+          <w:lang w:val="en-GB"/>
+        </w:rPr>
+        <w:t>.</w:t>
       </w:r>
     </w:p>
     <w:p>
@@ -196,13 +314,19 @@
         <w:rPr>
           <w:lang w:val="en-GB"/>
         </w:rPr>
-        <w:t xml:space="preserve">From ancient to modern times other eras are </w:t>
-      </w:r>
-      <w:r>
-        <w:rPr>
-          <w:lang w:val="en-GB"/>
-        </w:rPr>
-        <w:t>distinguished including</w:t>
+        <w:t>Ancient</w:t>
+      </w:r>
+      <w:r>
+        <w:rPr>
+          <w:lang w:val="en-GB"/>
+        </w:rPr>
+        <w:t xml:space="preserve"> war</w:t>
+      </w:r>
+      <w:r>
+        <w:rPr>
+          <w:lang w:val="en-GB"/>
+        </w:rPr>
+        <w:t>s</w:t>
       </w:r>
       <w:r>
         <w:rPr>
@@ -214,50 +338,269 @@
         <w:rPr>
           <w:lang w:val="en-GB"/>
         </w:rPr>
-        <w:t>Medieval</w:t>
-      </w:r>
-      <w:r>
-        <w:rPr>
-          <w:lang w:val="en-GB"/>
-        </w:rPr>
-        <w:t xml:space="preserve">, </w:t>
-      </w:r>
-      <w:r>
-        <w:rPr>
-          <w:lang w:val="en-GB"/>
-        </w:rPr>
-        <w:t>Gunpowder</w:t>
-      </w:r>
-      <w:r>
-        <w:rPr>
-          <w:lang w:val="en-GB"/>
-        </w:rPr>
-        <w:t>,</w:t>
-      </w:r>
-      <w:r>
-        <w:rPr>
-          <w:lang w:val="en-GB"/>
-        </w:rPr>
+        <w:t>bring up</w:t>
+      </w:r>
+      <w:r>
+        <w:rPr>
+          <w:lang w:val="en-GB"/>
+        </w:rPr>
+        <w:t xml:space="preserve"> the notion of organisation, strategic planning and logistic thinking, which </w:t>
+      </w:r>
+      <w:r>
+        <w:rPr>
+          <w:lang w:val="en-GB"/>
+        </w:rPr>
+        <w:t>were</w:t>
+      </w:r>
+      <w:r>
+        <w:rPr>
+          <w:lang w:val="en-GB"/>
+        </w:rPr>
+        <w:t xml:space="preserve"> not covered during prehistoric times</w:t>
+      </w:r>
+      <w:r>
+        <w:rPr>
+          <w:lang w:val="en-GB"/>
+        </w:rPr>
+        <w:t>. It is the time when armies, as we know them today, were first introduced.</w:t>
+      </w:r>
+      <w:bookmarkStart w:id="0" w:name="_GoBack"/>
+      <w:bookmarkEnd w:id="0"/>
+    </w:p>
+    <w:p>
+      <w:pPr>
+        <w:ind w:left="360"/>
+        <w:jc w:val="both"/>
+      </w:pPr>
+      <w:proofErr w:type="spellStart"/>
+      <w:r>
+        <w:t>Ancient</w:t>
+      </w:r>
+      <w:proofErr w:type="spellEnd"/>
+      <w:r>
         <w:t xml:space="preserve"> </w:t>
       </w:r>
-      <w:r>
-        <w:rPr>
-          <w:lang w:val="en-GB"/>
-        </w:rPr>
-        <w:t xml:space="preserve">and </w:t>
-      </w:r>
-      <w:r>
-        <w:rPr>
-          <w:lang w:val="en-GB"/>
-        </w:rPr>
-        <w:t>Industrial</w:t>
-      </w:r>
-      <w:r>
-        <w:rPr>
-          <w:lang w:val="en-GB"/>
-        </w:rPr>
-        <w:t xml:space="preserve"> warfare.</w:t>
-      </w:r>
+      <w:proofErr w:type="spellStart"/>
+      <w:r>
+        <w:t>Wars</w:t>
+      </w:r>
+      <w:proofErr w:type="spellEnd"/>
+      <w:r>
+        <w:t xml:space="preserve">… hohe Offiziere sind </w:t>
+      </w:r>
+      <w:proofErr w:type="spellStart"/>
+      <w:r>
+        <w:t>Citizen</w:t>
+      </w:r>
+      <w:proofErr w:type="spellEnd"/>
+      <w:r>
+        <w:t xml:space="preserve"> (Rom + Griechen)</w:t>
+      </w:r>
+      <w:r>
+        <w:t>, aber a</w:t>
+      </w:r>
+      <w:r>
+        <w:t>uch Söldner angeworben (Rom + Äg</w:t>
+      </w:r>
+      <w:r>
+        <w:t>ypten)</w:t>
+      </w:r>
+      <w:r>
+        <w:t>. Zum Ende des Römischen Reiches wurden immer mehr nicht-Römer für höheren Militärdienst eingesetzt und ausgebildet.</w:t>
+      </w:r>
+      <w:r>
+        <w:t xml:space="preserve"> Einführung der Marine.</w:t>
+      </w:r>
+    </w:p>
+    <w:p>
+      <w:pPr>
+        <w:ind w:left="360"/>
+        <w:jc w:val="both"/>
+      </w:pPr>
+      <w:r>
+        <w:t xml:space="preserve">Mittelalter… sehr lange Kriege, oft Belagerungen. Eroberung und religiöse Motive für Krieg. Krieg bedeutete aufgrund der Dauer eine erhebliche Belastung für die Bevölkerung im und um das Kriegsgebiet. </w:t>
+      </w:r>
+      <w:r>
+        <w:t>Eine gesonderte logistische Versorgung fand praktisch nicht statt.</w:t>
+      </w:r>
+    </w:p>
+    <w:p>
+      <w:pPr>
+        <w:ind w:left="360"/>
+        <w:jc w:val="both"/>
+      </w:pPr>
+      <w:r>
+        <w:t>Frühe Neuzeit… extreme Söldnerkriege, lang, keine klaren Fronten, Ernährung durch Bevölkerung vor Ort, Dezimierung der Bevölkerung um 50% in einigen Gebieten, keine gesonderte Logistik, Ausbreitung von Schusswaffen, Verschwinden von Rittern.</w:t>
+      </w:r>
+    </w:p>
+    <w:p>
+      <w:pPr>
+        <w:ind w:left="360"/>
+        <w:jc w:val="both"/>
+      </w:pPr>
+      <w:r>
+        <w:t>18. Jahrhundert… Entstehung von stehenden Heeren, straff organisiert. Erstmals tiefgreifende Nutzung von Logistik zur Versorgung mit Munition und Lebensmitteln. Längere Planungsintervalle benötigt. Feste Schlachtaufstellungen wie in Antike kommen wieder.</w:t>
+      </w:r>
+      <w:r>
+        <w:t xml:space="preserve"> Anfänge der Standardisierung machen Waffen billiger.</w:t>
+      </w:r>
+    </w:p>
+    <w:p>
+      <w:pPr>
+        <w:ind w:left="360"/>
+        <w:jc w:val="both"/>
+      </w:pPr>
+      <w:r>
+        <w:t>Erster Weltkrieg… Stellungskrieg. Enorme Aufrüstung, wenig Bewegung an den Fronten.</w:t>
+      </w:r>
+      <w:r>
+        <w:t xml:space="preserve"> Nutzung der Luftwaffe für Aufklärung und später Bombardements. Einführung von chemischen Waffen, Ächtung nach Kriegsende.</w:t>
+      </w:r>
+    </w:p>
+    <w:p>
+      <w:pPr>
+        <w:ind w:left="360"/>
+        <w:jc w:val="both"/>
+      </w:pPr>
+      <w:r>
+        <w:t>Zweiter Weltkrieg…</w:t>
+      </w:r>
+      <w:r>
+        <w:t xml:space="preserve"> zu Beginn Blitzkrieg mit vielen Überraschungseffekten und schnellem Vorrücken. Später (nach Russland) Rückzugskrieg mit bekanntem Stellungs</w:t>
+      </w:r>
+      <w:r>
+        <w:t>krieg.</w:t>
+      </w:r>
+      <w:r>
+        <w:t xml:space="preserve"> Noch mehr Gewicht für die Logistik. Zug, LKW und Flugzeuge zur Versorgung. </w:t>
+      </w:r>
+      <w:r>
+        <w:t>Nachrichtendienste gewinnen Bedeutung. Flächenbombardements aus der Luft führten zu mehr Leid für die Bevölkerung, aber wenig militärische Effekte. Angestrebt war die Zermürbung des Gegners – sozusagen als psychologische Kriegsführung. Dieses Ziel wurde jedoch nicht erreicht, sondern führte eher zu noch mehr Hass gegenüber dem Gegner.</w:t>
+      </w:r>
+    </w:p>
+    <w:p>
+      <w:pPr>
+        <w:ind w:left="360"/>
+        <w:jc w:val="both"/>
+        <w:rPr>
+          <w:lang w:val="en-US"/>
+        </w:rPr>
+      </w:pPr>
+      <w:proofErr w:type="spellStart"/>
+      <w:r>
+        <w:rPr>
+          <w:lang w:val="en-US"/>
+        </w:rPr>
+        <w:t>Heute</w:t>
+      </w:r>
+      <w:proofErr w:type="spellEnd"/>
+      <w:r>
+        <w:rPr>
+          <w:lang w:val="en-US"/>
+        </w:rPr>
+        <w:t xml:space="preserve">… </w:t>
+      </w:r>
+      <w:proofErr w:type="spellStart"/>
+      <w:proofErr w:type="gramStart"/>
+      <w:r>
+        <w:rPr>
+          <w:lang w:val="en-US"/>
+        </w:rPr>
+        <w:t>Privatisierung</w:t>
+      </w:r>
+      <w:proofErr w:type="spellEnd"/>
+      <w:r>
+        <w:rPr>
+          <w:lang w:val="en-US"/>
+        </w:rPr>
+        <w:t xml:space="preserve"> des </w:t>
+      </w:r>
+      <w:proofErr w:type="spellStart"/>
+      <w:r>
+        <w:rPr>
+          <w:lang w:val="en-US"/>
+        </w:rPr>
+        <w:t>Militärs</w:t>
+      </w:r>
+      <w:proofErr w:type="spellEnd"/>
+      <w:r>
+        <w:rPr>
+          <w:lang w:val="en-US"/>
+        </w:rPr>
+        <w:t>.</w:t>
+      </w:r>
+      <w:proofErr w:type="gramEnd"/>
+      <w:r>
+        <w:rPr>
+          <w:lang w:val="en-US"/>
+        </w:rPr>
+        <w:t xml:space="preserve"> </w:t>
+      </w:r>
+      <w:proofErr w:type="gramStart"/>
+      <w:r>
+        <w:rPr>
+          <w:lang w:val="en-US"/>
+        </w:rPr>
+        <w:t xml:space="preserve">Private </w:t>
+      </w:r>
+      <w:proofErr w:type="spellStart"/>
+      <w:r>
+        <w:rPr>
+          <w:lang w:val="en-US"/>
+        </w:rPr>
+        <w:t>Nachrichtendienste</w:t>
+      </w:r>
+      <w:proofErr w:type="spellEnd"/>
+      <w:r>
+        <w:rPr>
+          <w:lang w:val="en-US"/>
+        </w:rPr>
+        <w:t xml:space="preserve"> </w:t>
+      </w:r>
+      <w:proofErr w:type="spellStart"/>
+      <w:r>
+        <w:rPr>
+          <w:lang w:val="en-US"/>
+        </w:rPr>
+        <w:t>ohne</w:t>
+      </w:r>
+      <w:proofErr w:type="spellEnd"/>
+      <w:r>
+        <w:rPr>
+          <w:lang w:val="en-US"/>
+        </w:rPr>
+        <w:t xml:space="preserve"> </w:t>
+      </w:r>
+      <w:proofErr w:type="spellStart"/>
+      <w:r>
+        <w:rPr>
+          <w:lang w:val="en-US"/>
+        </w:rPr>
+        <w:t>Gesetzesgrundlage</w:t>
+      </w:r>
+      <w:proofErr w:type="spellEnd"/>
+      <w:r>
+        <w:rPr>
+          <w:rStyle w:val="Funotenzeichen"/>
+          <w:lang w:val="en-US"/>
+        </w:rPr>
+        <w:footnoteReference w:id="3"/>
+      </w:r>
+      <w:r>
+        <w:rPr>
+          <w:lang w:val="en-US"/>
+        </w:rPr>
+        <w:t>.</w:t>
+      </w:r>
+      <w:proofErr w:type="gramEnd"/>
+    </w:p>
+    <w:p>
+      <w:pPr>
+        <w:jc w:val="both"/>
+        <w:rPr>
+          <w:lang w:val="en-US"/>
+        </w:rPr>
+      </w:pPr>
     </w:p>
     <w:p>
       <w:pPr>
@@ -271,8 +614,48 @@
           <w:lang w:val="en-GB"/>
         </w:rPr>
       </w:pPr>
-      <w:bookmarkStart w:id="0" w:name="_GoBack"/>
-      <w:bookmarkEnd w:id="0"/>
+      <w:r>
+        <w:rPr>
+          <w:lang w:val="en-US"/>
+        </w:rPr>
+        <w:t xml:space="preserve">During Napoleon’s time the character of the army changed from king-based to nation- or </w:t>
+      </w:r>
+      <w:r>
+        <w:rPr>
+          <w:lang w:val="en-GB"/>
+        </w:rPr>
+        <w:t>state-based.</w:t>
+      </w:r>
+      <w:r>
+        <w:rPr>
+          <w:lang w:val="en-GB"/>
+        </w:rPr>
+        <w:t xml:space="preserve"> This had</w:t>
+      </w:r>
+      <w:r>
+        <w:rPr>
+          <w:lang w:val="en-GB"/>
+        </w:rPr>
+        <w:t xml:space="preserve"> major impact</w:t>
+      </w:r>
+      <w:r>
+        <w:rPr>
+          <w:lang w:val="en-GB"/>
+        </w:rPr>
+        <w:t>s</w:t>
+      </w:r>
+      <w:r>
+        <w:rPr>
+          <w:lang w:val="en-GB"/>
+        </w:rPr>
+        <w:t xml:space="preserve"> on the army’s moral and therefore strength. </w:t>
+      </w:r>
+      <w:r>
+        <w:rPr>
+          <w:lang w:val="en-GB"/>
+        </w:rPr>
+        <w:t>It, additionally, changed the reasons for war. Because of the arising of nationalism wars were started because of gaining power and land for the people and no longer because of private feuds between several monarchs.</w:t>
+      </w:r>
     </w:p>
     <w:p>
       <w:pPr>
@@ -290,43 +673,121 @@
         <w:rPr>
           <w:lang w:val="en-GB"/>
         </w:rPr>
-        <w:t xml:space="preserve">During Napoleon’s time </w:t>
-      </w:r>
-      <w:r>
-        <w:rPr>
-          <w:lang w:val="en-GB"/>
-        </w:rPr>
-        <w:t>the character of the army changed from king-based to nation- or state-based.</w:t>
-      </w:r>
-      <w:r>
-        <w:rPr>
-          <w:lang w:val="en-GB"/>
-        </w:rPr>
-        <w:t xml:space="preserve"> This had</w:t>
-      </w:r>
-      <w:r>
-        <w:rPr>
-          <w:lang w:val="en-GB"/>
-        </w:rPr>
-        <w:t xml:space="preserve"> major impact</w:t>
-      </w:r>
-      <w:r>
-        <w:rPr>
-          <w:lang w:val="en-GB"/>
-        </w:rPr>
-        <w:t>s</w:t>
-      </w:r>
-      <w:r>
-        <w:rPr>
-          <w:lang w:val="en-GB"/>
-        </w:rPr>
-        <w:t xml:space="preserve"> on the army’s moral and therefore strength. </w:t>
-      </w:r>
-      <w:r>
-        <w:rPr>
-          <w:lang w:val="en-GB"/>
-        </w:rPr>
-        <w:t>It, additionally, changed the reasons for war. Because of the arising of nationalism wars were started because of gaining power and land for the people and no longer because of private feuds between several monarchs.</w:t>
+        <w:t xml:space="preserve">Additionally </w:t>
+      </w:r>
+      <w:r>
+        <w:rPr>
+          <w:lang w:val="en-GB"/>
+        </w:rPr>
+        <w:t>he</w:t>
+      </w:r>
+      <w:r>
+        <w:rPr>
+          <w:lang w:val="en-GB"/>
+        </w:rPr>
+        <w:t xml:space="preserve"> changed the </w:t>
+      </w:r>
+      <w:r>
+        <w:rPr>
+          <w:lang w:val="en-GB"/>
+        </w:rPr>
+        <w:t xml:space="preserve">formation from a wide and few rows deep </w:t>
+      </w:r>
+      <w:r>
+        <w:rPr>
+          <w:lang w:val="en-GB"/>
+        </w:rPr>
+        <w:t>schema to a few columns</w:t>
+      </w:r>
+      <w:r>
+        <w:rPr>
+          <w:lang w:val="en-GB"/>
+        </w:rPr>
+        <w:t xml:space="preserve"> wide, but deep </w:t>
+      </w:r>
+      <w:r>
+        <w:rPr>
+          <w:lang w:val="en-GB"/>
+        </w:rPr>
+        <w:t>formations</w:t>
+      </w:r>
+      <w:r>
+        <w:rPr>
+          <w:lang w:val="en-GB"/>
+        </w:rPr>
+        <w:t xml:space="preserve"> allowing him to beat nearly all major European war players in this time except the British, which </w:t>
+      </w:r>
+      <w:r>
+        <w:rPr>
+          <w:lang w:val="en-GB"/>
+        </w:rPr>
+        <w:t xml:space="preserve">focused their soldier education on the </w:t>
+      </w:r>
+      <w:r>
+        <w:rPr>
+          <w:lang w:val="en-GB"/>
+        </w:rPr>
+        <w:t xml:space="preserve">shooting </w:t>
+      </w:r>
+      <w:r>
+        <w:rPr>
+          <w:lang w:val="en-GB"/>
+        </w:rPr>
+        <w:t xml:space="preserve">and reloading of </w:t>
+      </w:r>
+      <w:r>
+        <w:rPr>
+          <w:lang w:val="en-GB"/>
+        </w:rPr>
+        <w:t xml:space="preserve">guns </w:t>
+      </w:r>
+      <w:r>
+        <w:rPr>
+          <w:lang w:val="en-GB"/>
+        </w:rPr>
+        <w:t xml:space="preserve">achieving </w:t>
+      </w:r>
+      <w:r>
+        <w:rPr>
+          <w:lang w:val="en-GB"/>
+        </w:rPr>
+        <w:t>double</w:t>
+      </w:r>
+      <w:r>
+        <w:rPr>
+          <w:lang w:val="en-GB"/>
+        </w:rPr>
+        <w:t>d</w:t>
+      </w:r>
+      <w:r>
+        <w:rPr>
+          <w:lang w:val="en-GB"/>
+        </w:rPr>
+        <w:t xml:space="preserve"> </w:t>
+      </w:r>
+      <w:r>
+        <w:rPr>
+          <w:lang w:val="en-GB"/>
+        </w:rPr>
+        <w:t xml:space="preserve">shooting </w:t>
+      </w:r>
+      <w:r>
+        <w:rPr>
+          <w:lang w:val="en-GB"/>
+        </w:rPr>
+        <w:t>speed</w:t>
+      </w:r>
+      <w:r>
+        <w:rPr>
+          <w:lang w:val="en-GB"/>
+        </w:rPr>
+        <w:t xml:space="preserve"> compared to other nations</w:t>
+      </w:r>
+      <w:r>
+        <w:rPr>
+          <w:lang w:val="en-GB"/>
+        </w:rPr>
+        <w:t>.</w:t>
       </w:r>
     </w:p>
     <w:p>
@@ -345,121 +806,83 @@
         <w:rPr>
           <w:lang w:val="en-GB"/>
         </w:rPr>
-        <w:t xml:space="preserve">Additionally </w:t>
-      </w:r>
-      <w:r>
-        <w:rPr>
-          <w:lang w:val="en-GB"/>
-        </w:rPr>
-        <w:t>he</w:t>
-      </w:r>
-      <w:r>
-        <w:rPr>
-          <w:lang w:val="en-GB"/>
-        </w:rPr>
-        <w:t xml:space="preserve"> changed the </w:t>
-      </w:r>
-      <w:r>
-        <w:rPr>
-          <w:lang w:val="en-GB"/>
-        </w:rPr>
-        <w:t xml:space="preserve">formation from a wide and few rows deep </w:t>
-      </w:r>
-      <w:r>
-        <w:rPr>
-          <w:lang w:val="en-GB"/>
-        </w:rPr>
-        <w:t>schema to a few columns</w:t>
-      </w:r>
-      <w:r>
-        <w:rPr>
-          <w:lang w:val="en-GB"/>
-        </w:rPr>
-        <w:t xml:space="preserve"> wide, but deep </w:t>
-      </w:r>
-      <w:r>
-        <w:rPr>
-          <w:lang w:val="en-GB"/>
-        </w:rPr>
-        <w:t>formations</w:t>
-      </w:r>
-      <w:r>
-        <w:rPr>
-          <w:lang w:val="en-GB"/>
-        </w:rPr>
-        <w:t xml:space="preserve"> allowing him to beat nearly all major European war players in this time except the British, which </w:t>
-      </w:r>
-      <w:r>
-        <w:rPr>
-          <w:lang w:val="en-GB"/>
-        </w:rPr>
-        <w:t xml:space="preserve">focused their soldier education on the </w:t>
-      </w:r>
-      <w:r>
-        <w:rPr>
-          <w:lang w:val="en-GB"/>
-        </w:rPr>
-        <w:t xml:space="preserve">shooting </w:t>
-      </w:r>
-      <w:r>
-        <w:rPr>
-          <w:lang w:val="en-GB"/>
-        </w:rPr>
-        <w:t xml:space="preserve">and reloading of </w:t>
-      </w:r>
-      <w:r>
-        <w:rPr>
-          <w:lang w:val="en-GB"/>
-        </w:rPr>
-        <w:t xml:space="preserve">guns </w:t>
-      </w:r>
-      <w:r>
-        <w:rPr>
-          <w:lang w:val="en-GB"/>
-        </w:rPr>
-        <w:t xml:space="preserve">achieving </w:t>
-      </w:r>
-      <w:r>
-        <w:rPr>
-          <w:lang w:val="en-GB"/>
-        </w:rPr>
-        <w:t>double</w:t>
-      </w:r>
-      <w:r>
-        <w:rPr>
-          <w:lang w:val="en-GB"/>
-        </w:rPr>
-        <w:t>d</w:t>
-      </w:r>
-      <w:r>
-        <w:rPr>
-          <w:lang w:val="en-GB"/>
-        </w:rPr>
-        <w:t xml:space="preserve"> </w:t>
-      </w:r>
-      <w:r>
-        <w:rPr>
-          <w:lang w:val="en-GB"/>
-        </w:rPr>
-        <w:t xml:space="preserve">shooting </w:t>
-      </w:r>
-      <w:r>
-        <w:rPr>
-          <w:lang w:val="en-GB"/>
-        </w:rPr>
-        <w:t>speed</w:t>
-      </w:r>
-      <w:r>
-        <w:rPr>
-          <w:lang w:val="en-GB"/>
-        </w:rPr>
-        <w:t xml:space="preserve"> compared to other nations</w:t>
-      </w:r>
-      <w:r>
-        <w:rPr>
-          <w:lang w:val="en-GB"/>
-        </w:rPr>
-        <w:t>.</w:t>
+        <w:t>Napoleon focused on the centre of the battle field heading into it with his deep formations, whereas Carl von Clausewitz proposed to heavily aim at the flanks of the enemy and introduced the notion of Blitzkrieg as used by the Germans during World War II. Blitzkrieg brings some advantages over strategies used in the past:</w:t>
+      </w:r>
+    </w:p>
+    <w:p>
+      <w:pPr>
+        <w:pStyle w:val="Listenabsatz"/>
+        <w:numPr>
+          <w:ilvl w:val="1"/>
+          <w:numId w:val="2"/>
+        </w:numPr>
+        <w:jc w:val="both"/>
+        <w:rPr>
+          <w:lang w:val="en-GB"/>
+        </w:rPr>
+      </w:pPr>
+      <w:r>
+        <w:rPr>
+          <w:lang w:val="en-GB"/>
+        </w:rPr>
+        <w:t>less long-term logistics required</w:t>
+      </w:r>
+    </w:p>
+    <w:p>
+      <w:pPr>
+        <w:pStyle w:val="Listenabsatz"/>
+        <w:numPr>
+          <w:ilvl w:val="1"/>
+          <w:numId w:val="2"/>
+        </w:numPr>
+        <w:jc w:val="both"/>
+        <w:rPr>
+          <w:lang w:val="en-GB"/>
+        </w:rPr>
+      </w:pPr>
+      <w:r>
+        <w:rPr>
+          <w:lang w:val="en-GB"/>
+        </w:rPr>
+        <w:t>shock effect as benefit for attacker</w:t>
+      </w:r>
+    </w:p>
+    <w:p>
+      <w:pPr>
+        <w:pStyle w:val="Listenabsatz"/>
+        <w:numPr>
+          <w:ilvl w:val="1"/>
+          <w:numId w:val="2"/>
+        </w:numPr>
+        <w:jc w:val="both"/>
+        <w:rPr>
+          <w:lang w:val="en-GB"/>
+        </w:rPr>
+      </w:pPr>
+      <w:r>
+        <w:rPr>
+          <w:lang w:val="en-GB"/>
+        </w:rPr>
+        <w:t>less costly, because battle periods may generally be shorter</w:t>
+      </w:r>
+    </w:p>
+    <w:p>
+      <w:pPr>
+        <w:pStyle w:val="Listenabsatz"/>
+        <w:numPr>
+          <w:ilvl w:val="1"/>
+          <w:numId w:val="2"/>
+        </w:numPr>
+        <w:jc w:val="both"/>
+        <w:rPr>
+          <w:lang w:val="en-GB"/>
+        </w:rPr>
+      </w:pPr>
+      <w:r>
+        <w:rPr>
+          <w:lang w:val="en-GB"/>
+        </w:rPr>
+        <w:t>allows to focus battalions for shorter periods of time achieving greater impacts</w:t>
       </w:r>
     </w:p>
     <w:p>
@@ -478,101 +901,6 @@
         <w:rPr>
           <w:lang w:val="en-GB"/>
         </w:rPr>
-        <w:t>Napoleon focused on the centre of the battle field heading into it with his deep formations, whereas Carl von Clausewitz proposed to heavily aim at the flanks of the enemy and introduced the notion of Blitzkrieg as used by the Germans during World War II. Blitzkrieg brings some advantages over strategies used in the past:</w:t>
-      </w:r>
-    </w:p>
-    <w:p>
-      <w:pPr>
-        <w:pStyle w:val="Listenabsatz"/>
-        <w:numPr>
-          <w:ilvl w:val="1"/>
-          <w:numId w:val="2"/>
-        </w:numPr>
-        <w:jc w:val="both"/>
-        <w:rPr>
-          <w:lang w:val="en-GB"/>
-        </w:rPr>
-      </w:pPr>
-      <w:r>
-        <w:rPr>
-          <w:lang w:val="en-GB"/>
-        </w:rPr>
-        <w:t>less long-term logistics required</w:t>
-      </w:r>
-    </w:p>
-    <w:p>
-      <w:pPr>
-        <w:pStyle w:val="Listenabsatz"/>
-        <w:numPr>
-          <w:ilvl w:val="1"/>
-          <w:numId w:val="2"/>
-        </w:numPr>
-        <w:jc w:val="both"/>
-        <w:rPr>
-          <w:lang w:val="en-GB"/>
-        </w:rPr>
-      </w:pPr>
-      <w:r>
-        <w:rPr>
-          <w:lang w:val="en-GB"/>
-        </w:rPr>
-        <w:t>shock effect as benefit for attacker</w:t>
-      </w:r>
-    </w:p>
-    <w:p>
-      <w:pPr>
-        <w:pStyle w:val="Listenabsatz"/>
-        <w:numPr>
-          <w:ilvl w:val="1"/>
-          <w:numId w:val="2"/>
-        </w:numPr>
-        <w:jc w:val="both"/>
-        <w:rPr>
-          <w:lang w:val="en-GB"/>
-        </w:rPr>
-      </w:pPr>
-      <w:r>
-        <w:rPr>
-          <w:lang w:val="en-GB"/>
-        </w:rPr>
-        <w:t>less costly, because battle periods may generally be shorter</w:t>
-      </w:r>
-    </w:p>
-    <w:p>
-      <w:pPr>
-        <w:pStyle w:val="Listenabsatz"/>
-        <w:numPr>
-          <w:ilvl w:val="1"/>
-          <w:numId w:val="2"/>
-        </w:numPr>
-        <w:jc w:val="both"/>
-        <w:rPr>
-          <w:lang w:val="en-GB"/>
-        </w:rPr>
-      </w:pPr>
-      <w:r>
-        <w:rPr>
-          <w:lang w:val="en-GB"/>
-        </w:rPr>
-        <w:t>allows to focus battalions for shorter periods of time achieving greater impacts</w:t>
-      </w:r>
-    </w:p>
-    <w:p>
-      <w:pPr>
-        <w:pStyle w:val="Listenabsatz"/>
-        <w:numPr>
-          <w:ilvl w:val="0"/>
-          <w:numId w:val="2"/>
-        </w:numPr>
-        <w:jc w:val="both"/>
-        <w:rPr>
-          <w:lang w:val="en-GB"/>
-        </w:rPr>
-      </w:pPr>
-      <w:r>
-        <w:rPr>
-          <w:lang w:val="en-GB"/>
-        </w:rPr>
         <w:t xml:space="preserve">In this time the British managed to reduce the canon weight dramatically </w:t>
       </w:r>
       <w:r>
@@ -627,11 +955,6 @@
     </w:p>
     <w:p>
       <w:pPr>
-        <w:pStyle w:val="Listenabsatz"/>
-        <w:numPr>
-          <w:ilvl w:val="0"/>
-          <w:numId w:val="2"/>
-        </w:numPr>
         <w:jc w:val="both"/>
         <w:rPr>
           <w:lang w:val="en-GB"/>
@@ -646,6 +969,206 @@
     </w:sectPr>
   </w:body>
 </w:document>
+</file>
+
+<file path=word/endnotes.xml><?xml version="1.0" encoding="utf-8"?>
+<w:endnotes xmlns:wpc="http://schemas.microsoft.com/office/word/2010/wordprocessingCanvas" xmlns:mc="http://schemas.openxmlformats.org/markup-compatibility/2006" xmlns:o="urn:schemas-microsoft-com:office:office" xmlns:r="http://schemas.openxmlformats.org/officeDocument/2006/relationships" xmlns:m="http://schemas.openxmlformats.org/officeDocument/2006/math" xmlns:v="urn:schemas-microsoft-com:vml" xmlns:wp14="http://schemas.microsoft.com/office/word/2010/wordprocessingDrawing" xmlns:wp="http://schemas.openxmlformats.org/drawingml/2006/wordprocessingDrawing" xmlns:w10="urn:schemas-microsoft-com:office:word" xmlns:w="http://schemas.openxmlformats.org/wordprocessingml/2006/main" xmlns:w14="http://schemas.microsoft.com/office/word/2010/wordml" xmlns:wpg="http://schemas.microsoft.com/office/word/2010/wordprocessingGroup" xmlns:wpi="http://schemas.microsoft.com/office/word/2010/wordprocessingInk" xmlns:wne="http://schemas.microsoft.com/office/word/2006/wordml" xmlns:wps="http://schemas.microsoft.com/office/word/2010/wordprocessingShape" mc:Ignorable="w14 wp14">
+  <w:endnote w:type="separator" w:id="-1">
+    <w:p>
+      <w:pPr>
+        <w:spacing w:after="0" w:line="240" w:lineRule="auto"/>
+      </w:pPr>
+      <w:r>
+        <w:separator/>
+      </w:r>
+    </w:p>
+  </w:endnote>
+  <w:endnote w:type="continuationSeparator" w:id="0">
+    <w:p>
+      <w:pPr>
+        <w:spacing w:after="0" w:line="240" w:lineRule="auto"/>
+      </w:pPr>
+      <w:r>
+        <w:continuationSeparator/>
+      </w:r>
+    </w:p>
+  </w:endnote>
+</w:endnotes>
+</file>
+
+<file path=word/footnotes.xml><?xml version="1.0" encoding="utf-8"?>
+<w:footnotes xmlns:wpc="http://schemas.microsoft.com/office/word/2010/wordprocessingCanvas" xmlns:mc="http://schemas.openxmlformats.org/markup-compatibility/2006" xmlns:o="urn:schemas-microsoft-com:office:office" xmlns:r="http://schemas.openxmlformats.org/officeDocument/2006/relationships" xmlns:m="http://schemas.openxmlformats.org/officeDocument/2006/math" xmlns:v="urn:schemas-microsoft-com:vml" xmlns:wp14="http://schemas.microsoft.com/office/word/2010/wordprocessingDrawing" xmlns:wp="http://schemas.openxmlformats.org/drawingml/2006/wordprocessingDrawing" xmlns:w10="urn:schemas-microsoft-com:office:word" xmlns:w="http://schemas.openxmlformats.org/wordprocessingml/2006/main" xmlns:w14="http://schemas.microsoft.com/office/word/2010/wordml" xmlns:wpg="http://schemas.microsoft.com/office/word/2010/wordprocessingGroup" xmlns:wpi="http://schemas.microsoft.com/office/word/2010/wordprocessingInk" xmlns:wne="http://schemas.microsoft.com/office/word/2006/wordml" xmlns:wps="http://schemas.microsoft.com/office/word/2010/wordprocessingShape" mc:Ignorable="w14 wp14">
+  <w:footnote w:type="separator" w:id="-1">
+    <w:p>
+      <w:pPr>
+        <w:spacing w:after="0" w:line="240" w:lineRule="auto"/>
+      </w:pPr>
+      <w:r>
+        <w:separator/>
+      </w:r>
+    </w:p>
+  </w:footnote>
+  <w:footnote w:type="continuationSeparator" w:id="0">
+    <w:p>
+      <w:pPr>
+        <w:spacing w:after="0" w:line="240" w:lineRule="auto"/>
+      </w:pPr>
+      <w:r>
+        <w:continuationSeparator/>
+      </w:r>
+    </w:p>
+  </w:footnote>
+  <w:footnote w:id="1">
+    <w:p>
+      <w:pPr>
+        <w:spacing w:after="0"/>
+        <w:jc w:val="both"/>
+        <w:rPr>
+          <w:lang w:val="en-GB"/>
+        </w:rPr>
+      </w:pPr>
+      <w:r>
+        <w:rPr>
+          <w:rStyle w:val="Funotenzeichen"/>
+        </w:rPr>
+        <w:footnoteRef/>
+      </w:r>
+      <w:r>
+        <w:rPr>
+          <w:lang w:val="en-US"/>
+        </w:rPr>
+        <w:t xml:space="preserve"> </w:t>
+      </w:r>
+      <w:r>
+        <w:rPr>
+          <w:sz w:val="20"/>
+          <w:lang w:val="en-GB"/>
+        </w:rPr>
+        <w:t xml:space="preserve">Robinson, C. A. (1951). </w:t>
+      </w:r>
+      <w:proofErr w:type="gramStart"/>
+      <w:r>
+        <w:rPr>
+          <w:sz w:val="20"/>
+          <w:lang w:val="en-GB"/>
+        </w:rPr>
+        <w:t>Ancient history from prehistoric times to the death of Justinian.</w:t>
+      </w:r>
+      <w:proofErr w:type="gramEnd"/>
+      <w:r>
+        <w:rPr>
+          <w:sz w:val="20"/>
+          <w:lang w:val="en-GB"/>
+        </w:rPr>
+        <w:t xml:space="preserve"> New York: Macmillan.</w:t>
+      </w:r>
+    </w:p>
+  </w:footnote>
+  <w:footnote w:id="2">
+    <w:p>
+      <w:pPr>
+        <w:pStyle w:val="Funotentext"/>
+        <w:rPr>
+          <w:lang w:val="en-US"/>
+        </w:rPr>
+      </w:pPr>
+      <w:r>
+        <w:rPr>
+          <w:rStyle w:val="Funotenzeichen"/>
+        </w:rPr>
+        <w:footnoteRef/>
+      </w:r>
+      <w:r>
+        <w:rPr>
+          <w:lang w:val="en-US"/>
+        </w:rPr>
+        <w:t xml:space="preserve"> </w:t>
+      </w:r>
+      <w:proofErr w:type="gramStart"/>
+      <w:r>
+        <w:rPr>
+          <w:rStyle w:val="reference-text"/>
+          <w:lang w:val="en"/>
+        </w:rPr>
+        <w:t>Breasted, J. H. (1916).</w:t>
+      </w:r>
+      <w:proofErr w:type="gramEnd"/>
+      <w:r>
+        <w:rPr>
+          <w:rStyle w:val="reference-text"/>
+          <w:lang w:val="en"/>
+        </w:rPr>
+        <w:t xml:space="preserve"> </w:t>
+      </w:r>
+      <w:r>
+        <w:rPr>
+          <w:rStyle w:val="reference-text"/>
+          <w:lang w:val="en"/>
+        </w:rPr>
+        <w:t xml:space="preserve">Ancient times, a history of the early world: an introduction to the study of ancient history and the career </w:t>
+      </w:r>
+      <w:r>
+        <w:rPr>
+          <w:rStyle w:val="reference-text"/>
+          <w:lang w:val="en"/>
+        </w:rPr>
+        <w:t>o</w:t>
+      </w:r>
+      <w:r>
+        <w:rPr>
+          <w:rStyle w:val="reference-text"/>
+          <w:lang w:val="en"/>
+        </w:rPr>
+        <w:t>f early man</w:t>
+      </w:r>
+      <w:r>
+        <w:rPr>
+          <w:rStyle w:val="reference-text"/>
+          <w:lang w:val="en"/>
+        </w:rPr>
+        <w:t xml:space="preserve">. Boston: </w:t>
+      </w:r>
+      <w:proofErr w:type="spellStart"/>
+      <w:r>
+        <w:rPr>
+          <w:rStyle w:val="reference-text"/>
+          <w:lang w:val="en"/>
+        </w:rPr>
+        <w:t>Ginn</w:t>
+      </w:r>
+      <w:proofErr w:type="spellEnd"/>
+      <w:r>
+        <w:rPr>
+          <w:rStyle w:val="reference-text"/>
+          <w:lang w:val="en"/>
+        </w:rPr>
+        <w:t xml:space="preserve"> and Company.</w:t>
+      </w:r>
+    </w:p>
+  </w:footnote>
+  <w:footnote w:id="3">
+    <w:p>
+      <w:pPr>
+        <w:pStyle w:val="Funotentext"/>
+        <w:rPr>
+          <w:lang w:val="en-US"/>
+        </w:rPr>
+      </w:pPr>
+      <w:r>
+        <w:rPr>
+          <w:rStyle w:val="Funotenzeichen"/>
+        </w:rPr>
+        <w:footnoteRef/>
+      </w:r>
+      <w:r>
+        <w:rPr>
+          <w:lang w:val="en-US"/>
+        </w:rPr>
+        <w:t xml:space="preserve"> http://www.sueddeutsche.de/ausland/special/810/139519/</w:t>
+      </w:r>
+    </w:p>
+  </w:footnote>
+</w:footnotes>
 </file>
 
 <file path=word/numbering.xml><?xml version="1.0" encoding="utf-8"?>
@@ -1114,6 +1637,74 @@
     <w:basedOn w:val="Absatz-Standardschriftart"/>
     <w:rsid w:val="00C8715A"/>
   </w:style>
+  <w:style w:type="paragraph" w:styleId="Funotentext">
+    <w:name w:val="footnote text"/>
+    <w:basedOn w:val="Standard"/>
+    <w:link w:val="FunotentextZchn"/>
+    <w:uiPriority w:val="99"/>
+    <w:semiHidden/>
+    <w:unhideWhenUsed/>
+    <w:rsid w:val="00DE12E6"/>
+    <w:pPr>
+      <w:spacing w:after="0" w:line="240" w:lineRule="auto"/>
+    </w:pPr>
+    <w:rPr>
+      <w:sz w:val="20"/>
+      <w:szCs w:val="20"/>
+    </w:rPr>
+  </w:style>
+  <w:style w:type="character" w:customStyle="1" w:styleId="FunotentextZchn">
+    <w:name w:val="Fußnotentext Zchn"/>
+    <w:basedOn w:val="Absatz-Standardschriftart"/>
+    <w:link w:val="Funotentext"/>
+    <w:uiPriority w:val="99"/>
+    <w:semiHidden/>
+    <w:rsid w:val="00DE12E6"/>
+    <w:rPr>
+      <w:sz w:val="20"/>
+      <w:szCs w:val="20"/>
+    </w:rPr>
+  </w:style>
+  <w:style w:type="character" w:styleId="Funotenzeichen">
+    <w:name w:val="footnote reference"/>
+    <w:basedOn w:val="Absatz-Standardschriftart"/>
+    <w:uiPriority w:val="99"/>
+    <w:semiHidden/>
+    <w:unhideWhenUsed/>
+    <w:rsid w:val="00DE12E6"/>
+    <w:rPr>
+      <w:vertAlign w:val="superscript"/>
+    </w:rPr>
+  </w:style>
+  <w:style w:type="character" w:styleId="Hyperlink">
+    <w:name w:val="Hyperlink"/>
+    <w:basedOn w:val="Absatz-Standardschriftart"/>
+    <w:uiPriority w:val="99"/>
+    <w:semiHidden/>
+    <w:unhideWhenUsed/>
+    <w:rsid w:val="00DE12E6"/>
+    <w:rPr>
+      <w:color w:val="0000FF"/>
+      <w:u w:val="single"/>
+    </w:rPr>
+  </w:style>
+  <w:style w:type="character" w:customStyle="1" w:styleId="reference-text">
+    <w:name w:val="reference-text"/>
+    <w:basedOn w:val="Absatz-Standardschriftart"/>
+    <w:rsid w:val="00DE12E6"/>
+  </w:style>
+  <w:style w:type="character" w:styleId="BesuchterHyperlink">
+    <w:name w:val="FollowedHyperlink"/>
+    <w:basedOn w:val="Absatz-Standardschriftart"/>
+    <w:uiPriority w:val="99"/>
+    <w:semiHidden/>
+    <w:unhideWhenUsed/>
+    <w:rsid w:val="00DE12E6"/>
+    <w:rPr>
+      <w:color w:val="800080" w:themeColor="followedHyperlink"/>
+      <w:u w:val="single"/>
+    </w:rPr>
+  </w:style>
 </w:styles>
 </file>
 
@@ -1319,6 +1910,74 @@
     <w:name w:val="mw-headline"/>
     <w:basedOn w:val="Absatz-Standardschriftart"/>
     <w:rsid w:val="00C8715A"/>
+  </w:style>
+  <w:style w:type="paragraph" w:styleId="Funotentext">
+    <w:name w:val="footnote text"/>
+    <w:basedOn w:val="Standard"/>
+    <w:link w:val="FunotentextZchn"/>
+    <w:uiPriority w:val="99"/>
+    <w:semiHidden/>
+    <w:unhideWhenUsed/>
+    <w:rsid w:val="00DE12E6"/>
+    <w:pPr>
+      <w:spacing w:after="0" w:line="240" w:lineRule="auto"/>
+    </w:pPr>
+    <w:rPr>
+      <w:sz w:val="20"/>
+      <w:szCs w:val="20"/>
+    </w:rPr>
+  </w:style>
+  <w:style w:type="character" w:customStyle="1" w:styleId="FunotentextZchn">
+    <w:name w:val="Fußnotentext Zchn"/>
+    <w:basedOn w:val="Absatz-Standardschriftart"/>
+    <w:link w:val="Funotentext"/>
+    <w:uiPriority w:val="99"/>
+    <w:semiHidden/>
+    <w:rsid w:val="00DE12E6"/>
+    <w:rPr>
+      <w:sz w:val="20"/>
+      <w:szCs w:val="20"/>
+    </w:rPr>
+  </w:style>
+  <w:style w:type="character" w:styleId="Funotenzeichen">
+    <w:name w:val="footnote reference"/>
+    <w:basedOn w:val="Absatz-Standardschriftart"/>
+    <w:uiPriority w:val="99"/>
+    <w:semiHidden/>
+    <w:unhideWhenUsed/>
+    <w:rsid w:val="00DE12E6"/>
+    <w:rPr>
+      <w:vertAlign w:val="superscript"/>
+    </w:rPr>
+  </w:style>
+  <w:style w:type="character" w:styleId="Hyperlink">
+    <w:name w:val="Hyperlink"/>
+    <w:basedOn w:val="Absatz-Standardschriftart"/>
+    <w:uiPriority w:val="99"/>
+    <w:semiHidden/>
+    <w:unhideWhenUsed/>
+    <w:rsid w:val="00DE12E6"/>
+    <w:rPr>
+      <w:color w:val="0000FF"/>
+      <w:u w:val="single"/>
+    </w:rPr>
+  </w:style>
+  <w:style w:type="character" w:customStyle="1" w:styleId="reference-text">
+    <w:name w:val="reference-text"/>
+    <w:basedOn w:val="Absatz-Standardschriftart"/>
+    <w:rsid w:val="00DE12E6"/>
+  </w:style>
+  <w:style w:type="character" w:styleId="BesuchterHyperlink">
+    <w:name w:val="FollowedHyperlink"/>
+    <w:basedOn w:val="Absatz-Standardschriftart"/>
+    <w:uiPriority w:val="99"/>
+    <w:semiHidden/>
+    <w:unhideWhenUsed/>
+    <w:rsid w:val="00DE12E6"/>
+    <w:rPr>
+      <w:color w:val="800080" w:themeColor="followedHyperlink"/>
+      <w:u w:val="single"/>
+    </w:rPr>
   </w:style>
 </w:styles>
 </file>
@@ -1606,4 +2265,16 @@
   <a:objectDefaults/>
   <a:extraClrSchemeLst/>
 </a:theme>
+</file>
+
+<file path=customXml/item1.xml><?xml version="1.0" encoding="utf-8"?>
+<b:Sources xmlns:b="http://schemas.openxmlformats.org/officeDocument/2006/bibliography" xmlns="http://schemas.openxmlformats.org/officeDocument/2006/bibliography" SelectedStyle="\APA.XSL" StyleName="APA"/>
+</file>
+
+<file path=customXml/itemProps1.xml><?xml version="1.0" encoding="utf-8"?>
+<ds:datastoreItem xmlns:ds="http://schemas.openxmlformats.org/officeDocument/2006/customXml" ds:itemID="{A8728E60-8D7A-401A-92B7-A797FB5CC85D}">
+  <ds:schemaRefs>
+    <ds:schemaRef ds:uri="http://schemas.openxmlformats.org/officeDocument/2006/bibliography"/>
+  </ds:schemaRefs>
+</ds:datastoreItem>
 </file>
</xml_diff>

<commit_message>
* comments + references
</commit_message>
<xml_diff>
--- a/2012-03-26_Major changes in warfare from antiquity to modern days.docx
+++ b/2012-03-26_Major changes in warfare from antiquity to modern days.docx
@@ -364,8 +364,6 @@
         </w:rPr>
         <w:t>. It is the time when armies, as we know them today, were first introduced.</w:t>
       </w:r>
-      <w:bookmarkStart w:id="0" w:name="_GoBack"/>
-      <w:bookmarkEnd w:id="0"/>
     </w:p>
     <w:p>
       <w:pPr>
@@ -959,6 +957,249 @@
         <w:rPr>
           <w:lang w:val="en-GB"/>
         </w:rPr>
+      </w:pPr>
+    </w:p>
+    <w:p>
+      <w:pPr>
+        <w:jc w:val="both"/>
+        <w:rPr>
+          <w:lang w:val="en-GB"/>
+        </w:rPr>
+      </w:pPr>
+      <w:r>
+        <w:rPr>
+          <w:lang w:val="en-GB"/>
+        </w:rPr>
+        <w:t xml:space="preserve">Today developing a nation has come to focus. As western countries pretend to fight for freedom they </w:t>
+      </w:r>
+      <w:bookmarkStart w:id="0" w:name="_GoBack"/>
+      <w:bookmarkEnd w:id="0"/>
+    </w:p>
+    <w:p>
+      <w:pPr>
+        <w:jc w:val="both"/>
+        <w:rPr>
+          <w:lang w:val="en-GB"/>
+        </w:rPr>
+      </w:pPr>
+    </w:p>
+    <w:p>
+      <w:pPr>
+        <w:shd w:val="clear" w:color="auto" w:fill="FFFFFF"/>
+        <w:spacing w:line="288" w:lineRule="atLeast"/>
+        <w:rPr>
+          <w:rFonts w:ascii="Trebuchet MS" w:hAnsi="Trebuchet MS"/>
+          <w:color w:val="999999"/>
+          <w:sz w:val="20"/>
+          <w:szCs w:val="20"/>
+          <w:lang w:val="en-US"/>
+        </w:rPr>
+      </w:pPr>
+      <w:hyperlink r:id="rId9" w:tooltip="Verweis auf Book dieser Chapter" w:history="1">
+        <w:r>
+          <w:rPr>
+            <w:rStyle w:val="Hyperlink"/>
+            <w:rFonts w:ascii="Trebuchet MS" w:hAnsi="Trebuchet MS"/>
+            <w:sz w:val="20"/>
+            <w:szCs w:val="20"/>
+            <w:lang w:val="en"/>
+          </w:rPr>
+          <w:t>Women in the Military and in Armed Conf</w:t>
+        </w:r>
+        <w:r>
+          <w:rPr>
+            <w:rStyle w:val="Hyperlink"/>
+            <w:rFonts w:ascii="Trebuchet MS" w:hAnsi="Trebuchet MS"/>
+            <w:sz w:val="20"/>
+            <w:szCs w:val="20"/>
+            <w:lang w:val="en"/>
+          </w:rPr>
+          <w:t>l</w:t>
+        </w:r>
+        <w:r>
+          <w:rPr>
+            <w:rStyle w:val="Hyperlink"/>
+            <w:rFonts w:ascii="Trebuchet MS" w:hAnsi="Trebuchet MS"/>
+            <w:sz w:val="20"/>
+            <w:szCs w:val="20"/>
+            <w:lang w:val="en"/>
+          </w:rPr>
+          <w:t>ict</w:t>
+        </w:r>
+      </w:hyperlink>
+      <w:r>
+        <w:rPr>
+          <w:rFonts w:ascii="Trebuchet MS" w:hAnsi="Trebuchet MS"/>
+          <w:color w:val="999999"/>
+          <w:sz w:val="20"/>
+          <w:szCs w:val="20"/>
+          <w:lang w:val="en-US"/>
+        </w:rPr>
+        <w:t xml:space="preserve"> 2008, </w:t>
+      </w:r>
+      <w:r>
+        <w:rPr>
+          <w:rStyle w:val="pagination"/>
+          <w:rFonts w:ascii="Trebuchet MS" w:hAnsi="Trebuchet MS"/>
+          <w:color w:val="999999"/>
+          <w:sz w:val="20"/>
+          <w:szCs w:val="20"/>
+          <w:lang w:val="en-US"/>
+        </w:rPr>
+        <w:t>201-225</w:t>
+      </w:r>
+      <w:r>
+        <w:rPr>
+          <w:rStyle w:val="doi"/>
+          <w:rFonts w:ascii="Trebuchet MS" w:hAnsi="Trebuchet MS"/>
+          <w:color w:val="999999"/>
+          <w:sz w:val="20"/>
+          <w:szCs w:val="20"/>
+          <w:lang w:val="en-US"/>
+        </w:rPr>
+        <w:t xml:space="preserve">, </w:t>
+      </w:r>
+      <w:r>
+        <w:rPr>
+          <w:rStyle w:val="label1"/>
+          <w:rFonts w:ascii="Trebuchet MS" w:hAnsi="Trebuchet MS"/>
+          <w:color w:val="999999"/>
+          <w:sz w:val="20"/>
+          <w:szCs w:val="20"/>
+          <w:lang w:val="en-US"/>
+        </w:rPr>
+        <w:t>DOI:</w:t>
+      </w:r>
+      <w:r>
+        <w:rPr>
+          <w:rStyle w:val="doi"/>
+          <w:rFonts w:ascii="Trebuchet MS" w:hAnsi="Trebuchet MS"/>
+          <w:color w:val="999999"/>
+          <w:sz w:val="20"/>
+          <w:szCs w:val="20"/>
+          <w:lang w:val="en-US"/>
+        </w:rPr>
+        <w:t xml:space="preserve"> </w:t>
+      </w:r>
+      <w:r>
+        <w:rPr>
+          <w:rStyle w:val="value"/>
+          <w:rFonts w:ascii="Trebuchet MS" w:hAnsi="Trebuchet MS"/>
+          <w:color w:val="999999"/>
+          <w:sz w:val="20"/>
+          <w:szCs w:val="20"/>
+          <w:lang w:val="en-US"/>
+        </w:rPr>
+        <w:t>10.1007/978-3-531-90935-6_9</w:t>
+      </w:r>
+    </w:p>
+    <w:p>
+      <w:pPr>
+        <w:pStyle w:val="Listenabsatz"/>
+        <w:numPr>
+          <w:ilvl w:val="0"/>
+          <w:numId w:val="2"/>
+        </w:numPr>
+        <w:jc w:val="both"/>
+      </w:pPr>
+      <w:r>
+        <w:t>Seite 10: Das US Militär hat 10 Jahre versucht physische Unterschiede zwischen Frauen und Männern zu ignorieren, schließlich aber festgestellt, dass nur 3 % von ihnen wie erwünscht ‚</w:t>
+      </w:r>
+      <w:proofErr w:type="spellStart"/>
+      <w:r>
+        <w:t>performen</w:t>
+      </w:r>
+      <w:proofErr w:type="spellEnd"/>
+      <w:r>
+        <w:t xml:space="preserve">‘. </w:t>
+      </w:r>
+      <w:proofErr w:type="spellStart"/>
+      <w:r>
+        <w:rPr>
+          <w:lang w:val="en-GB"/>
+        </w:rPr>
+        <w:t>Daraus</w:t>
+      </w:r>
+      <w:proofErr w:type="spellEnd"/>
+      <w:r>
+        <w:rPr>
+          <w:lang w:val="en-GB"/>
+        </w:rPr>
+        <w:t xml:space="preserve"> </w:t>
+      </w:r>
+      <w:proofErr w:type="spellStart"/>
+      <w:r>
+        <w:rPr>
+          <w:lang w:val="en-GB"/>
+        </w:rPr>
+        <w:t>ergibt</w:t>
+      </w:r>
+      <w:proofErr w:type="spellEnd"/>
+      <w:r>
+        <w:rPr>
+          <w:lang w:val="en-GB"/>
+        </w:rPr>
+        <w:t xml:space="preserve"> </w:t>
+      </w:r>
+      <w:proofErr w:type="spellStart"/>
+      <w:r>
+        <w:rPr>
+          <w:lang w:val="en-GB"/>
+        </w:rPr>
+        <w:t>sich</w:t>
+      </w:r>
+      <w:proofErr w:type="spellEnd"/>
+      <w:r>
+        <w:rPr>
+          <w:lang w:val="en-GB"/>
+        </w:rPr>
+        <w:t xml:space="preserve"> </w:t>
+      </w:r>
+      <w:proofErr w:type="spellStart"/>
+      <w:r>
+        <w:rPr>
+          <w:lang w:val="en-GB"/>
+        </w:rPr>
+        <w:t>eine</w:t>
+      </w:r>
+      <w:proofErr w:type="spellEnd"/>
+      <w:r>
+        <w:rPr>
+          <w:lang w:val="en-GB"/>
+        </w:rPr>
+        <w:t xml:space="preserve"> Anpassung der Armee an Frauen. </w:t>
+      </w:r>
+      <w:r>
+        <w:t xml:space="preserve">Selbst in Frauen-dominierten Feldern wie Medizinische Hilfe am Kriegsschauplatz haben Männer aufgrund ihrer Physis Vorteile, die </w:t>
+      </w:r>
+      <w:r>
+        <w:t>b</w:t>
+      </w:r>
+      <w:r>
+        <w:t>eachtet w</w:t>
+      </w:r>
+      <w:r>
+        <w:t>e</w:t>
+      </w:r>
+      <w:r>
+        <w:t>rden müssen.</w:t>
+      </w:r>
+    </w:p>
+    <w:p>
+      <w:pPr>
+        <w:shd w:val="clear" w:color="auto" w:fill="FFFFFF"/>
+        <w:spacing w:line="288" w:lineRule="atLeast"/>
+        <w:rPr>
+          <w:rFonts w:ascii="Trebuchet MS" w:hAnsi="Trebuchet MS"/>
+          <w:color w:val="999999"/>
+          <w:sz w:val="20"/>
+          <w:szCs w:val="20"/>
+        </w:rPr>
+      </w:pPr>
+    </w:p>
+    <w:p>
+      <w:pPr>
+        <w:jc w:val="both"/>
       </w:pPr>
     </w:p>
     <w:sectPr>
@@ -1680,7 +1921,6 @@
     <w:name w:val="Hyperlink"/>
     <w:basedOn w:val="Absatz-Standardschriftart"/>
     <w:uiPriority w:val="99"/>
-    <w:semiHidden/>
     <w:unhideWhenUsed/>
     <w:rsid w:val="00DE12E6"/>
     <w:rPr>
@@ -1704,6 +1944,26 @@
       <w:color w:val="800080" w:themeColor="followedHyperlink"/>
       <w:u w:val="single"/>
     </w:rPr>
+  </w:style>
+  <w:style w:type="character" w:customStyle="1" w:styleId="doi">
+    <w:name w:val="doi"/>
+    <w:basedOn w:val="Absatz-Standardschriftart"/>
+    <w:rsid w:val="00A01002"/>
+  </w:style>
+  <w:style w:type="character" w:customStyle="1" w:styleId="value">
+    <w:name w:val="value"/>
+    <w:basedOn w:val="Absatz-Standardschriftart"/>
+    <w:rsid w:val="00A01002"/>
+  </w:style>
+  <w:style w:type="character" w:customStyle="1" w:styleId="label1">
+    <w:name w:val="label1"/>
+    <w:basedOn w:val="Absatz-Standardschriftart"/>
+    <w:rsid w:val="00A01002"/>
+  </w:style>
+  <w:style w:type="character" w:customStyle="1" w:styleId="pagination">
+    <w:name w:val="pagination"/>
+    <w:basedOn w:val="Absatz-Standardschriftart"/>
+    <w:rsid w:val="00A01002"/>
   </w:style>
 </w:styles>
 </file>
@@ -1954,7 +2214,6 @@
     <w:name w:val="Hyperlink"/>
     <w:basedOn w:val="Absatz-Standardschriftart"/>
     <w:uiPriority w:val="99"/>
-    <w:semiHidden/>
     <w:unhideWhenUsed/>
     <w:rsid w:val="00DE12E6"/>
     <w:rPr>
@@ -1978,6 +2237,26 @@
       <w:color w:val="800080" w:themeColor="followedHyperlink"/>
       <w:u w:val="single"/>
     </w:rPr>
+  </w:style>
+  <w:style w:type="character" w:customStyle="1" w:styleId="doi">
+    <w:name w:val="doi"/>
+    <w:basedOn w:val="Absatz-Standardschriftart"/>
+    <w:rsid w:val="00A01002"/>
+  </w:style>
+  <w:style w:type="character" w:customStyle="1" w:styleId="value">
+    <w:name w:val="value"/>
+    <w:basedOn w:val="Absatz-Standardschriftart"/>
+    <w:rsid w:val="00A01002"/>
+  </w:style>
+  <w:style w:type="character" w:customStyle="1" w:styleId="label1">
+    <w:name w:val="label1"/>
+    <w:basedOn w:val="Absatz-Standardschriftart"/>
+    <w:rsid w:val="00A01002"/>
+  </w:style>
+  <w:style w:type="character" w:customStyle="1" w:styleId="pagination">
+    <w:name w:val="pagination"/>
+    <w:basedOn w:val="Absatz-Standardschriftart"/>
+    <w:rsid w:val="00A01002"/>
   </w:style>
 </w:styles>
 </file>
@@ -2272,7 +2551,7 @@
 </file>
 
 <file path=customXml/itemProps1.xml><?xml version="1.0" encoding="utf-8"?>
-<ds:datastoreItem xmlns:ds="http://schemas.openxmlformats.org/officeDocument/2006/customXml" ds:itemID="{A8728E60-8D7A-401A-92B7-A797FB5CC85D}">
+<ds:datastoreItem xmlns:ds="http://schemas.openxmlformats.org/officeDocument/2006/customXml" ds:itemID="{5219D423-103A-460E-B27F-BB4BC9AA8AAF}">
   <ds:schemaRefs>
     <ds:schemaRef ds:uri="http://schemas.openxmlformats.org/officeDocument/2006/bibliography"/>
   </ds:schemaRefs>

</xml_diff>

<commit_message>
* add grade :)
</commit_message>
<xml_diff>
--- a/2012-03-26_Major changes in warfare from antiquity to modern days.docx
+++ b/2012-03-26_Major changes in warfare from antiquity to modern days.docx
@@ -54,8 +54,11 @@
     </w:p>
     <w:p>
       <w:pPr>
+        <w:tabs>
+          <w:tab w:val="right" w:pos="8789"/>
+        </w:tabs>
         <w:spacing w:after="0"/>
-        <w:ind w:right="283" w:firstLine="284"/>
+        <w:ind w:right="283"/>
         <w:jc w:val="right"/>
         <w:rPr>
           <w:sz w:val="20"/>
@@ -63,6 +66,41 @@
           <w:lang w:val="en-GB"/>
         </w:rPr>
       </w:pPr>
+      <w:r>
+        <w:rPr>
+          <w:sz w:val="20"/>
+          <w:szCs w:val="20"/>
+          <w:lang w:val="en-GB"/>
+        </w:rPr>
+        <w:t>Grade</w:t>
+      </w:r>
+      <w:r>
+        <w:rPr>
+          <w:sz w:val="20"/>
+          <w:szCs w:val="20"/>
+          <w:lang w:val="en-GB"/>
+        </w:rPr>
+        <w:t xml:space="preserve">: </w:t>
+      </w:r>
+      <w:r>
+        <w:rPr>
+          <w:b/>
+          <w:sz w:val="20"/>
+          <w:szCs w:val="20"/>
+          <w:lang w:val="en-GB"/>
+        </w:rPr>
+        <w:t>A-</w:t>
+      </w:r>
+      <w:bookmarkStart w:id="0" w:name="_GoBack"/>
+      <w:bookmarkEnd w:id="0"/>
+      <w:r>
+        <w:rPr>
+          <w:sz w:val="20"/>
+          <w:szCs w:val="20"/>
+          <w:lang w:val="en-GB"/>
+        </w:rPr>
+        <w:tab/>
+      </w:r>
       <w:r>
         <w:rPr>
           <w:sz w:val="20"/>
@@ -85,15 +123,7 @@
         <w:rPr>
           <w:lang w:val="en-GB"/>
         </w:rPr>
-        <w:t>Ancient Warfare describes the methods, concepts and techn</w:t>
-      </w:r>
-      <w:bookmarkStart w:id="0" w:name="_GoBack"/>
-      <w:bookmarkEnd w:id="0"/>
-      <w:r>
-        <w:rPr>
-          <w:lang w:val="en-GB"/>
-        </w:rPr>
-        <w:t>ologies used during wars in the ancient period, which covers the time from 34</w:t>
+        <w:t>Ancient Warfare describes the methods, concepts and technologies used during wars in the ancient period, which covers the time from 34</w:t>
       </w:r>
       <w:r>
         <w:rPr>
@@ -179,6 +209,11 @@
           <w:id w:val="1376201809"/>
           <w:citation/>
         </w:sdtPr>
+        <w:sdtEndPr>
+          <w:rPr>
+            <w:rStyle w:val="Funotenzeichen"/>
+          </w:rPr>
+        </w:sdtEndPr>
         <w:sdtContent>
           <w:r>
             <w:rPr>
@@ -294,6 +329,7 @@
           <w:id w:val="-1620753724"/>
           <w:citation/>
         </w:sdtPr>
+        <w:sdtEndPr/>
         <w:sdtContent>
           <w:r>
             <w:rPr>
@@ -480,6 +516,7 @@
           <w:id w:val="-1193615705"/>
           <w:citation/>
         </w:sdtPr>
+        <w:sdtEndPr/>
         <w:sdtContent>
           <w:r>
             <w:rPr>
@@ -617,6 +654,7 @@
           <w:id w:val="-1224675968"/>
           <w:citation/>
         </w:sdtPr>
+        <w:sdtEndPr/>
         <w:sdtContent>
           <w:r>
             <w:rPr>
@@ -665,6 +703,7 @@
           <w:id w:val="608009671"/>
           <w:citation/>
         </w:sdtPr>
+        <w:sdtEndPr/>
         <w:sdtContent>
           <w:r>
             <w:rPr>
@@ -737,6 +776,7 @@
           <w:id w:val="158503447"/>
           <w:citation/>
         </w:sdtPr>
+        <w:sdtEndPr/>
         <w:sdtContent>
           <w:r>
             <w:rPr>
@@ -797,6 +837,7 @@
           <w:id w:val="1162896812"/>
           <w:citation/>
         </w:sdtPr>
+        <w:sdtEndPr/>
         <w:sdtContent>
           <w:r>
             <w:rPr>
@@ -1053,6 +1094,7 @@
           <w:id w:val="-2069560062"/>
           <w:citation/>
         </w:sdtPr>
+        <w:sdtEndPr/>
         <w:sdtContent>
           <w:r>
             <w:rPr>
@@ -1101,6 +1143,7 @@
           <w:id w:val="-353028302"/>
           <w:citation/>
         </w:sdtPr>
+        <w:sdtEndPr/>
         <w:sdtContent>
           <w:r>
             <w:rPr>
@@ -1206,21 +1249,7 @@
         <w:rPr>
           <w:lang w:val="en-GB"/>
         </w:rPr>
-        <w:t xml:space="preserve"> </w:t>
-      </w:r>
-      <w:proofErr w:type="gramStart"/>
-      <w:r>
-        <w:rPr>
-          <w:lang w:val="en-GB"/>
-        </w:rPr>
-        <w:t>etc.</w:t>
-      </w:r>
-      <w:proofErr w:type="gramEnd"/>
-      <w:r>
-        <w:rPr>
-          <w:lang w:val="en-GB"/>
-        </w:rPr>
-        <w:t xml:space="preserve">) </w:t>
+        <w:t xml:space="preserve"> etc.) </w:t>
       </w:r>
       <w:r>
         <w:rPr>
@@ -1248,6 +1277,7 @@
           <w:id w:val="1980797932"/>
           <w:citation/>
         </w:sdtPr>
+        <w:sdtEndPr/>
         <w:sdtContent>
           <w:r>
             <w:rPr>
@@ -1296,6 +1326,7 @@
           <w:id w:val="1523596490"/>
           <w:citation/>
         </w:sdtPr>
+        <w:sdtEndPr/>
         <w:sdtContent>
           <w:r>
             <w:rPr>
@@ -1356,6 +1387,7 @@
           <w:id w:val="1985425664"/>
           <w:citation/>
         </w:sdtPr>
+        <w:sdtEndPr/>
         <w:sdtContent>
           <w:r>
             <w:rPr>
@@ -1552,6 +1584,7 @@
           <w:id w:val="-375387956"/>
           <w:citation/>
         </w:sdtPr>
+        <w:sdtEndPr/>
         <w:sdtContent>
           <w:r>
             <w:rPr>
@@ -1636,6 +1669,7 @@
           <w:id w:val="-697469917"/>
           <w:citation/>
         </w:sdtPr>
+        <w:sdtEndPr/>
         <w:sdtContent>
           <w:r>
             <w:rPr>
@@ -1814,6 +1848,7 @@
           <w:id w:val="-1845626735"/>
           <w:citation/>
         </w:sdtPr>
+        <w:sdtEndPr/>
         <w:sdtContent>
           <w:r>
             <w:rPr>
@@ -1944,6 +1979,7 @@
           <w:id w:val="-311021205"/>
           <w:citation/>
         </w:sdtPr>
+        <w:sdtEndPr/>
         <w:sdtContent>
           <w:r>
             <w:rPr>
@@ -2098,6 +2134,7 @@
           <w:id w:val="538626028"/>
           <w:citation/>
         </w:sdtPr>
+        <w:sdtEndPr/>
         <w:sdtContent>
           <w:r>
             <w:rPr>
@@ -2304,6 +2341,7 @@
           <w:id w:val="930088282"/>
           <w:citation/>
         </w:sdtPr>
+        <w:sdtEndPr/>
         <w:sdtContent>
           <w:r>
             <w:fldChar w:fldCharType="begin"/>
@@ -2345,67 +2383,7 @@
         <w:rPr>
           <w:lang w:val="en-GB"/>
         </w:rPr>
-        <w:t xml:space="preserve"> several advantages over past strategies. Among those were the requirement of  </w:t>
-      </w:r>
-      <w:r>
-        <w:rPr>
-          <w:lang w:val="en-GB"/>
-        </w:rPr>
-        <w:t>less long-term logistics</w:t>
-      </w:r>
-      <w:r>
-        <w:rPr>
-          <w:lang w:val="en-GB"/>
-        </w:rPr>
-        <w:t xml:space="preserve">, the </w:t>
-      </w:r>
-      <w:r>
-        <w:rPr>
-          <w:lang w:val="en-GB"/>
-        </w:rPr>
-        <w:t>shock effect as benefit for attacker</w:t>
-      </w:r>
-      <w:r>
-        <w:rPr>
-          <w:lang w:val="en-GB"/>
-        </w:rPr>
-        <w:t>, a less costly war</w:t>
-      </w:r>
-      <w:r>
-        <w:rPr>
-          <w:lang w:val="en-GB"/>
-        </w:rPr>
-        <w:t>, because battle periods may generally be shorter</w:t>
-      </w:r>
-      <w:r>
-        <w:rPr>
-          <w:lang w:val="en-GB"/>
-        </w:rPr>
-        <w:t xml:space="preserve"> (money therefore was invested into weapons) and the enablement of</w:t>
-      </w:r>
-      <w:r>
-        <w:rPr>
-          <w:lang w:val="en-GB"/>
-        </w:rPr>
-        <w:t xml:space="preserve"> focus</w:t>
-      </w:r>
-      <w:r>
-        <w:rPr>
-          <w:lang w:val="en-GB"/>
-        </w:rPr>
-        <w:t>ing</w:t>
-      </w:r>
-      <w:r>
-        <w:rPr>
-          <w:lang w:val="en-GB"/>
-        </w:rPr>
-        <w:t xml:space="preserve"> battalions for shorter periods of time achieving greater impacts</w:t>
-      </w:r>
-      <w:r>
-        <w:rPr>
-          <w:lang w:val="en-GB"/>
-        </w:rPr>
-        <w:t>. It</w:t>
+        <w:t xml:space="preserve"> several advantages over past strategies. Among those were the requirement of  less long-term logistics, the shock effect as benefit for attacker, a less costly war, because battle periods may generally be shorter (money therefore was invested into weapons) and the enablement of focusing battalions for shorter periods of time achieving greater impacts. It</w:t>
       </w:r>
       <w:r>
         <w:rPr>
@@ -2459,6 +2437,7 @@
           <w:id w:val="-1571495421"/>
           <w:citation/>
         </w:sdtPr>
+        <w:sdtEndPr/>
         <w:sdtContent>
           <w:r>
             <w:rPr>
@@ -2611,6 +2590,7 @@
           <w:id w:val="1268808506"/>
           <w:citation/>
         </w:sdtPr>
+        <w:sdtEndPr/>
         <w:sdtContent>
           <w:r>
             <w:rPr>
@@ -2649,19 +2629,7 @@
         <w:rPr>
           <w:lang w:val="en-GB"/>
         </w:rPr>
-        <w:t xml:space="preserve">. Also secret information became a valuable target. The so-called cyber war moves </w:t>
-      </w:r>
-      <w:r>
-        <w:rPr>
-          <w:lang w:val="en-GB"/>
-        </w:rPr>
-        <w:t>currently</w:t>
-      </w:r>
-      <w:r>
-        <w:rPr>
-          <w:lang w:val="en-GB"/>
-        </w:rPr>
-        <w:t xml:space="preserve"> into focus of all modern military intelligences.</w:t>
+        <w:t>. Also secret information became a valuable target. The so-called cyber war moves currently into focus of all modern military intelligences.</w:t>
       </w:r>
     </w:p>
     <w:p>
@@ -2719,7 +2687,13 @@
     <w:sdt>
       <w:sdtPr>
         <w:rPr>
-          <w:lang w:val="en-GB"/>
+          <w:rFonts w:asciiTheme="minorHAnsi" w:eastAsiaTheme="minorHAnsi" w:hAnsiTheme="minorHAnsi" w:cstheme="minorBidi"/>
+          <w:b w:val="0"/>
+          <w:bCs w:val="0"/>
+          <w:color w:val="auto"/>
+          <w:sz w:val="22"/>
+          <w:szCs w:val="22"/>
+          <w:lang w:val="en-GB" w:eastAsia="en-US"/>
         </w:rPr>
         <w:id w:val="914746320"/>
         <w:docPartObj>
@@ -2727,17 +2701,7 @@
           <w:docPartUnique/>
         </w:docPartObj>
       </w:sdtPr>
-      <w:sdtEndPr>
-        <w:rPr>
-          <w:rFonts w:asciiTheme="minorHAnsi" w:eastAsiaTheme="minorHAnsi" w:hAnsiTheme="minorHAnsi" w:cstheme="minorBidi"/>
-          <w:b w:val="0"/>
-          <w:bCs w:val="0"/>
-          <w:color w:val="auto"/>
-          <w:sz w:val="22"/>
-          <w:szCs w:val="22"/>
-          <w:lang w:eastAsia="en-US"/>
-        </w:rPr>
-      </w:sdtEndPr>
+      <w:sdtEndPr/>
       <w:sdtContent>
         <w:p>
           <w:pPr>
@@ -2762,6 +2726,7 @@
             <w:id w:val="111145805"/>
             <w:bibliography/>
           </w:sdtPr>
+          <w:sdtEndPr/>
           <w:sdtContent>
             <w:p>
               <w:pPr>
@@ -2947,6 +2912,7 @@
               <w:r>
                 <w:rPr>
                   <w:noProof/>
+                  <w:lang w:val="en-US"/>
                 </w:rPr>
                 <w:t xml:space="preserve">Corum, James. </w:t>
               </w:r>
@@ -4607,6 +4573,7 @@
   <w:style w:type="character" w:default="1" w:styleId="Absatz-Standardschriftart">
     <w:name w:val="Default Paragraph Font"/>
     <w:uiPriority w:val="1"/>
+    <w:semiHidden/>
     <w:unhideWhenUsed/>
   </w:style>
   <w:style w:type="table" w:default="1" w:styleId="NormaleTabelle">
@@ -5099,6 +5066,7 @@
   <w:style w:type="character" w:default="1" w:styleId="Absatz-Standardschriftart">
     <w:name w:val="Default Paragraph Font"/>
     <w:uiPriority w:val="1"/>
+    <w:semiHidden/>
     <w:unhideWhenUsed/>
   </w:style>
   <w:style w:type="table" w:default="1" w:styleId="NormaleTabelle">
@@ -6082,7 +6050,7 @@
 </file>
 
 <file path=customXml/itemProps1.xml><?xml version="1.0" encoding="utf-8"?>
-<ds:datastoreItem xmlns:ds="http://schemas.openxmlformats.org/officeDocument/2006/customXml" ds:itemID="{87596387-C24D-4006-9A48-F76C573C9B95}">
+<ds:datastoreItem xmlns:ds="http://schemas.openxmlformats.org/officeDocument/2006/customXml" ds:itemID="{3B5A295B-8CF3-41F1-9645-972410D66655}">
   <ds:schemaRefs>
     <ds:schemaRef ds:uri="http://schemas.openxmlformats.org/officeDocument/2006/bibliography"/>
   </ds:schemaRefs>

</xml_diff>